<commit_message>
Deploying to master from  @ 6d924df19ebcae1aa994c5d36f08ac2de76600d5 🚀
</commit_message>
<xml_diff>
--- a/CCFS/SepMeeting/fs-minutes.docx
+++ b/CCFS/SepMeeting/fs-minutes.docx
@@ -287,7 +287,14 @@
           <w:rFonts w:ascii="Times New Roman" w:hAnsi="Times New Roman" w:cs="Times New Roman"/>
           <w:lang w:val="en-NZ"/>
         </w:rPr>
-        <w:t xml:space="preserve">, Tara </w:t>
+        <w:t>, T</w:t>
+      </w:r>
+      <w:r>
+        <w:rPr>
+          <w:rFonts w:ascii="Times New Roman" w:hAnsi="Times New Roman" w:cs="Times New Roman"/>
+          <w:lang w:val="en-NZ"/>
+        </w:rPr>
+        <w:t xml:space="preserve">ara </w:t>
       </w:r>
       <w:proofErr w:type="spellStart"/>
       <w:r>
@@ -327,14 +334,21 @@
           <w:rFonts w:ascii="Times New Roman" w:hAnsi="Times New Roman" w:cs="Times New Roman"/>
           <w:lang w:val="en-NZ"/>
         </w:rPr>
-        <w:t>Sus</w:t>
-      </w:r>
-      <w:r>
-        <w:rPr>
-          <w:rFonts w:ascii="Times New Roman" w:hAnsi="Times New Roman" w:cs="Times New Roman"/>
-          <w:lang w:val="en-NZ"/>
-        </w:rPr>
-        <w:t>aSrolta</w:t>
+        <w:t>S</w:t>
+      </w:r>
+      <w:r>
+        <w:rPr>
+          <w:rFonts w:ascii="Times New Roman" w:hAnsi="Times New Roman" w:cs="Times New Roman"/>
+          <w:lang w:val="en-NZ"/>
+        </w:rPr>
+        <w:t>a</w:t>
+      </w:r>
+      <w:r>
+        <w:rPr>
+          <w:rFonts w:ascii="Times New Roman" w:hAnsi="Times New Roman" w:cs="Times New Roman"/>
+          <w:lang w:val="en-NZ"/>
+        </w:rPr>
+        <w:t>rolta</w:t>
       </w:r>
       <w:proofErr w:type="spellEnd"/>
       <w:r>
@@ -358,15 +372,59 @@
           <w:rFonts w:ascii="Times New Roman" w:hAnsi="Times New Roman" w:cs="Times New Roman"/>
           <w:lang w:val="en-NZ"/>
         </w:rPr>
+        <w:t>, S</w:t>
+      </w:r>
+      <w:r>
+        <w:rPr>
+          <w:rFonts w:ascii="Times New Roman" w:hAnsi="Times New Roman" w:cs="Times New Roman"/>
+          <w:lang w:val="en-NZ"/>
+        </w:rPr>
+        <w:t>a</w:t>
+      </w:r>
+      <w:r>
+        <w:rPr>
+          <w:rFonts w:ascii="Times New Roman" w:hAnsi="Times New Roman" w:cs="Times New Roman"/>
+          <w:lang w:val="en-NZ"/>
+        </w:rPr>
+        <w:t xml:space="preserve">rah </w:t>
+      </w:r>
+      <w:proofErr w:type="spellStart"/>
+      <w:r>
+        <w:rPr>
+          <w:rFonts w:ascii="Times New Roman" w:hAnsi="Times New Roman" w:cs="Times New Roman"/>
+          <w:lang w:val="en-NZ"/>
+        </w:rPr>
+        <w:t>Zelikovitz</w:t>
+      </w:r>
+      <w:proofErr w:type="spellEnd"/>
+      <w:r>
+        <w:rPr>
+          <w:rFonts w:ascii="Times New Roman" w:hAnsi="Times New Roman" w:cs="Times New Roman"/>
+          <w:lang w:val="en-NZ"/>
+        </w:rPr>
         <w:t xml:space="preserve">, </w:t>
       </w:r>
+      <w:r>
+        <w:rPr>
+          <w:rFonts w:ascii="Times New Roman" w:hAnsi="Times New Roman" w:cs="Times New Roman"/>
+          <w:lang w:val="en-NZ"/>
+        </w:rPr>
+        <w:t>Susa</w:t>
+      </w:r>
+      <w:r>
+        <w:rPr>
+          <w:rFonts w:ascii="Times New Roman" w:hAnsi="Times New Roman" w:cs="Times New Roman"/>
+          <w:lang w:val="en-NZ"/>
+        </w:rPr>
+        <w:t xml:space="preserve">n </w:t>
+      </w:r>
       <w:proofErr w:type="spellStart"/>
       <w:r>
         <w:rPr>
           <w:rFonts w:ascii="Times New Roman" w:hAnsi="Times New Roman" w:cs="Times New Roman"/>
           <w:lang w:val="en-NZ"/>
         </w:rPr>
-        <w:t>Srah</w:t>
+        <w:t>Holak</w:t>
       </w:r>
       <w:proofErr w:type="spellEnd"/>
       <w:r>
@@ -374,6 +432,84 @@
           <w:rFonts w:ascii="Times New Roman" w:hAnsi="Times New Roman" w:cs="Times New Roman"/>
           <w:lang w:val="en-NZ"/>
         </w:rPr>
+        <w:t xml:space="preserve">, Simon </w:t>
+      </w:r>
+      <w:proofErr w:type="spellStart"/>
+      <w:r>
+        <w:rPr>
+          <w:rFonts w:ascii="Times New Roman" w:hAnsi="Times New Roman" w:cs="Times New Roman"/>
+          <w:lang w:val="en-NZ"/>
+        </w:rPr>
+        <w:t>Wegge</w:t>
+      </w:r>
+      <w:proofErr w:type="spellEnd"/>
+      <w:r>
+        <w:rPr>
+          <w:rFonts w:ascii="Times New Roman" w:hAnsi="Times New Roman" w:cs="Times New Roman"/>
+          <w:lang w:val="en-NZ"/>
+        </w:rPr>
+        <w:t xml:space="preserve">, Sebastian </w:t>
+      </w:r>
+      <w:proofErr w:type="spellStart"/>
+      <w:r>
+        <w:rPr>
+          <w:rFonts w:ascii="Times New Roman" w:hAnsi="Times New Roman" w:cs="Times New Roman"/>
+          <w:lang w:val="en-NZ"/>
+        </w:rPr>
+        <w:t>Poget</w:t>
+      </w:r>
+      <w:proofErr w:type="spellEnd"/>
+      <w:r>
+        <w:rPr>
+          <w:rFonts w:ascii="Times New Roman" w:hAnsi="Times New Roman" w:cs="Times New Roman"/>
+          <w:lang w:val="en-NZ"/>
+        </w:rPr>
+        <w:t>,</w:t>
+      </w:r>
+      <w:r>
+        <w:rPr>
+          <w:rFonts w:ascii="Times New Roman" w:hAnsi="Times New Roman" w:cs="Times New Roman"/>
+          <w:lang w:val="en-NZ"/>
+        </w:rPr>
+        <w:t xml:space="preserve"> Orit Gruber, Neo </w:t>
+      </w:r>
+      <w:proofErr w:type="spellStart"/>
+      <w:r>
+        <w:rPr>
+          <w:rFonts w:ascii="Times New Roman" w:hAnsi="Times New Roman" w:cs="Times New Roman"/>
+          <w:lang w:val="en-NZ"/>
+        </w:rPr>
+        <w:t>Antoniades</w:t>
+      </w:r>
+      <w:proofErr w:type="spellEnd"/>
+      <w:r>
+        <w:rPr>
+          <w:rFonts w:ascii="Times New Roman" w:hAnsi="Times New Roman" w:cs="Times New Roman"/>
+          <w:lang w:val="en-NZ"/>
+        </w:rPr>
+        <w:t xml:space="preserve">, </w:t>
+      </w:r>
+      <w:proofErr w:type="spellStart"/>
+      <w:r>
+        <w:rPr>
+          <w:rFonts w:ascii="Times New Roman" w:hAnsi="Times New Roman" w:cs="Times New Roman"/>
+          <w:lang w:val="en-NZ"/>
+        </w:rPr>
+        <w:t>M</w:t>
+      </w:r>
+      <w:r>
+        <w:rPr>
+          <w:rFonts w:ascii="Times New Roman" w:hAnsi="Times New Roman" w:cs="Times New Roman"/>
+          <w:lang w:val="en-NZ"/>
+        </w:rPr>
+        <w:t>icahel</w:t>
+      </w:r>
+      <w:proofErr w:type="spellEnd"/>
+      <w:r>
+        <w:rPr>
+          <w:rFonts w:ascii="Times New Roman" w:hAnsi="Times New Roman" w:cs="Times New Roman"/>
+          <w:lang w:val="en-NZ"/>
+        </w:rPr>
         <w:t xml:space="preserve"> </w:t>
       </w:r>
       <w:proofErr w:type="spellStart"/>
@@ -382,7 +518,7 @@
           <w:rFonts w:ascii="Times New Roman" w:hAnsi="Times New Roman" w:cs="Times New Roman"/>
           <w:lang w:val="en-NZ"/>
         </w:rPr>
-        <w:t>Zelikovitz</w:t>
+        <w:t>Cavagnero</w:t>
       </w:r>
       <w:proofErr w:type="spellEnd"/>
       <w:r>
@@ -390,14 +526,7 @@
           <w:rFonts w:ascii="Times New Roman" w:hAnsi="Times New Roman" w:cs="Times New Roman"/>
           <w:lang w:val="en-NZ"/>
         </w:rPr>
-        <w:t xml:space="preserve">, </w:t>
-      </w:r>
-      <w:r>
-        <w:rPr>
-          <w:rFonts w:ascii="Times New Roman" w:hAnsi="Times New Roman" w:cs="Times New Roman"/>
-          <w:lang w:val="en-NZ"/>
-        </w:rPr>
-        <w:t xml:space="preserve">n </w:t>
+        <w:t xml:space="preserve">, Maryann </w:t>
       </w:r>
       <w:proofErr w:type="spellStart"/>
       <w:r>
@@ -405,7 +534,7 @@
           <w:rFonts w:ascii="Times New Roman" w:hAnsi="Times New Roman" w:cs="Times New Roman"/>
           <w:lang w:val="en-NZ"/>
         </w:rPr>
-        <w:t>Holak</w:t>
+        <w:t>Feola</w:t>
       </w:r>
       <w:proofErr w:type="spellEnd"/>
       <w:r>
@@ -413,7 +542,7 @@
           <w:rFonts w:ascii="Times New Roman" w:hAnsi="Times New Roman" w:cs="Times New Roman"/>
           <w:lang w:val="en-NZ"/>
         </w:rPr>
-        <w:t xml:space="preserve">, Simon </w:t>
+        <w:t xml:space="preserve">, Andre </w:t>
       </w:r>
       <w:proofErr w:type="spellStart"/>
       <w:r>
@@ -421,94 +550,7 @@
           <w:rFonts w:ascii="Times New Roman" w:hAnsi="Times New Roman" w:cs="Times New Roman"/>
           <w:lang w:val="en-NZ"/>
         </w:rPr>
-        <w:t>Wegge</w:t>
-      </w:r>
-      <w:proofErr w:type="spellEnd"/>
-      <w:r>
-        <w:rPr>
-          <w:rFonts w:ascii="Times New Roman" w:hAnsi="Times New Roman" w:cs="Times New Roman"/>
-          <w:lang w:val="en-NZ"/>
-        </w:rPr>
-        <w:t xml:space="preserve">, Sebastian </w:t>
-      </w:r>
-      <w:proofErr w:type="spellStart"/>
-      <w:r>
-        <w:rPr>
-          <w:rFonts w:ascii="Times New Roman" w:hAnsi="Times New Roman" w:cs="Times New Roman"/>
-          <w:lang w:val="en-NZ"/>
-        </w:rPr>
-        <w:t>Poget</w:t>
-      </w:r>
-      <w:proofErr w:type="spellEnd"/>
-      <w:r>
-        <w:rPr>
-          <w:rFonts w:ascii="Times New Roman" w:hAnsi="Times New Roman" w:cs="Times New Roman"/>
-          <w:lang w:val="en-NZ"/>
-        </w:rPr>
-        <w:t>,</w:t>
-      </w:r>
-      <w:r>
-        <w:rPr>
-          <w:rFonts w:ascii="Times New Roman" w:hAnsi="Times New Roman" w:cs="Times New Roman"/>
-          <w:lang w:val="en-NZ"/>
-        </w:rPr>
-        <w:t xml:space="preserve"> Orit Gruber, Neo </w:t>
-      </w:r>
-      <w:proofErr w:type="spellStart"/>
-      <w:r>
-        <w:rPr>
-          <w:rFonts w:ascii="Times New Roman" w:hAnsi="Times New Roman" w:cs="Times New Roman"/>
-          <w:lang w:val="en-NZ"/>
-        </w:rPr>
-        <w:t>Antoniades</w:t>
-      </w:r>
-      <w:proofErr w:type="spellEnd"/>
-      <w:r>
-        <w:rPr>
-          <w:rFonts w:ascii="Times New Roman" w:hAnsi="Times New Roman" w:cs="Times New Roman"/>
-          <w:lang w:val="en-NZ"/>
-        </w:rPr>
-        <w:t xml:space="preserve">, </w:t>
-      </w:r>
-      <w:proofErr w:type="spellStart"/>
-      <w:r>
-        <w:rPr>
-          <w:rFonts w:ascii="Times New Roman" w:hAnsi="Times New Roman" w:cs="Times New Roman"/>
-          <w:lang w:val="en-NZ"/>
-        </w:rPr>
-        <w:t>Micahel</w:t>
-      </w:r>
-      <w:proofErr w:type="spellEnd"/>
-      <w:r>
-        <w:rPr>
-          <w:rFonts w:ascii="Times New Roman" w:hAnsi="Times New Roman" w:cs="Times New Roman"/>
-          <w:lang w:val="en-NZ"/>
-        </w:rPr>
-        <w:t xml:space="preserve"> </w:t>
-      </w:r>
-      <w:proofErr w:type="spellStart"/>
-      <w:r>
-        <w:rPr>
-          <w:rFonts w:ascii="Times New Roman" w:hAnsi="Times New Roman" w:cs="Times New Roman"/>
-          <w:lang w:val="en-NZ"/>
-        </w:rPr>
-        <w:t>Cavagnero</w:t>
-      </w:r>
-      <w:proofErr w:type="spellEnd"/>
-      <w:r>
-        <w:rPr>
-          <w:rFonts w:ascii="Times New Roman" w:hAnsi="Times New Roman" w:cs="Times New Roman"/>
-          <w:lang w:val="en-NZ"/>
-        </w:rPr>
-        <w:t xml:space="preserve">, Maryann </w:t>
-      </w:r>
-      <w:proofErr w:type="spellStart"/>
-      <w:r>
-        <w:rPr>
-          <w:rFonts w:ascii="Times New Roman" w:hAnsi="Times New Roman" w:cs="Times New Roman"/>
-          <w:lang w:val="en-NZ"/>
-        </w:rPr>
-        <w:t>Feola</w:t>
+        <w:t>Colbeck</w:t>
       </w:r>
       <w:proofErr w:type="spellEnd"/>
       <w:r>
@@ -680,23 +722,16 @@
           <w:rFonts w:ascii="Times New Roman" w:hAnsi="Times New Roman" w:cs="Times New Roman"/>
           <w:lang w:val="en-NZ"/>
         </w:rPr>
-        <w:t xml:space="preserve">-Solomon, Andre </w:t>
-      </w:r>
-      <w:proofErr w:type="spellStart"/>
-      <w:r>
-        <w:rPr>
-          <w:rFonts w:ascii="Times New Roman" w:hAnsi="Times New Roman" w:cs="Times New Roman"/>
-          <w:lang w:val="en-NZ"/>
-        </w:rPr>
-        <w:t>Colbeck</w:t>
-      </w:r>
-      <w:proofErr w:type="spellEnd"/>
-      <w:r>
-        <w:rPr>
-          <w:rFonts w:ascii="Times New Roman" w:hAnsi="Times New Roman" w:cs="Times New Roman"/>
-          <w:lang w:val="en-NZ"/>
-        </w:rPr>
-        <w:t xml:space="preserve">, Anita Romano, </w:t>
+        <w:t xml:space="preserve">-Solomon, </w:t>
+      </w:r>
+      <w:bookmarkStart w:id="0" w:name="_GoBack"/>
+      <w:bookmarkEnd w:id="0"/>
+      <w:r>
+        <w:rPr>
+          <w:rFonts w:ascii="Times New Roman" w:hAnsi="Times New Roman" w:cs="Times New Roman"/>
+          <w:lang w:val="en-NZ"/>
+        </w:rPr>
+        <w:t xml:space="preserve">Anita Romano, </w:t>
       </w:r>
       <w:proofErr w:type="spellStart"/>
       <w:r>
@@ -3316,8 +3351,6 @@
         </w:rPr>
         <w:t>AV.19 PROGRAM IN AFRICAN AND AFRICAN DIASPORA STUDIES: AAD 353/FRN 350/WGS 353 GENDER IN THE FRANCOPHONE WORLD (CONT. WRLD, P&amp;D) AND AAD 355/FRN 355 INTRODUCTION TO FRANCOPHONE STUDIES (CONT. WRLD, P&amp;D, TALA)</w:t>
       </w:r>
-      <w:bookmarkStart w:id="0" w:name="_GoBack"/>
-      <w:bookmarkEnd w:id="0"/>
     </w:p>
     <w:p>
       <w:pPr>

</xml_diff>